<commit_message>
day 2 proposal update
</commit_message>
<xml_diff>
--- a/HealthLivingDapp_Proposal.docx
+++ b/HealthLivingDapp_Proposal.docx
@@ -59,23 +59,748 @@
       </w:r>
       <w:proofErr w:type="spellEnd"/>
       <w:r>
-        <w:t xml:space="preserve"> allows employees to enter tasks listed above, then runs solidity contract(s) to determine token balance per employee. Code to calculate BMI, ideal weight and calories (probably not time to complete calorie counter in 1 week), but determine calorie goal based on Gender, Age and Activity level (Sedentary, Moderate or Active). Utilize ideal weight, current wait and daily calorie goal to determine </w:t>
+        <w:t xml:space="preserve"> allows employees to enter tasks listed above, then runs solidity contract(s) to determine token balance per employee. Code to calculate BMI, ideal </w:t>
+      </w:r>
+      <w:proofErr w:type="gramStart"/>
+      <w:r>
+        <w:t>weight</w:t>
+      </w:r>
+      <w:proofErr w:type="gramEnd"/>
+      <w:r>
+        <w:t xml:space="preserve"> and calories (probably not time to complete calorie counter in 1 week), but determine calorie goal based on Gender, Age and Activity level (Sedentary, Moderate or Active). Utilize ideal weight, current </w:t>
+      </w:r>
+      <w:proofErr w:type="gramStart"/>
+      <w:r>
+        <w:t>weight</w:t>
+      </w:r>
+      <w:proofErr w:type="gramEnd"/>
+      <w:r>
+        <w:t xml:space="preserve"> and daily calorie goal to determine timeframe to reach ideal weight or </w:t>
       </w:r>
       <w:r>
         <w:t>timeframe</w:t>
       </w:r>
       <w:r>
-        <w:t xml:space="preserve"> to reach ideal weight or </w:t>
-      </w:r>
-      <w:r>
-        <w:t>timeframe</w:t>
-      </w:r>
-      <w:r>
         <w:t xml:space="preserve"> to determine daily calorie goal. Initial supply of coins is 100,000 for all employees to earn as quickly as possible.</w:t>
       </w:r>
     </w:p>
+    <w:p/>
+    <w:p>
+      <w:r>
+        <w:t>Day 2</w:t>
+      </w:r>
+    </w:p>
+    <w:p>
+      <w:pPr>
+        <w:pStyle w:val="ListParagraph"/>
+        <w:numPr>
+          <w:ilvl w:val="0"/>
+          <w:numId w:val="1"/>
+        </w:numPr>
+      </w:pPr>
+      <w:r>
+        <w:t>Dataset: NA</w:t>
+      </w:r>
+    </w:p>
+    <w:p>
+      <w:pPr>
+        <w:pStyle w:val="ListParagraph"/>
+        <w:numPr>
+          <w:ilvl w:val="1"/>
+          <w:numId w:val="1"/>
+        </w:numPr>
+      </w:pPr>
+      <w:r>
+        <w:t xml:space="preserve">All data is user inputs through our </w:t>
+      </w:r>
+      <w:proofErr w:type="spellStart"/>
+      <w:r>
+        <w:t>Dapp</w:t>
+      </w:r>
+      <w:proofErr w:type="spellEnd"/>
+    </w:p>
+    <w:p>
+      <w:pPr>
+        <w:pStyle w:val="ListParagraph"/>
+        <w:numPr>
+          <w:ilvl w:val="0"/>
+          <w:numId w:val="1"/>
+        </w:numPr>
+      </w:pPr>
+      <w:r>
+        <w:t>Questions</w:t>
+      </w:r>
+    </w:p>
+    <w:p>
+      <w:pPr>
+        <w:pStyle w:val="ListParagraph"/>
+        <w:numPr>
+          <w:ilvl w:val="1"/>
+          <w:numId w:val="1"/>
+        </w:numPr>
+      </w:pPr>
+      <w:r>
+        <w:t xml:space="preserve">Can we utilize a </w:t>
+      </w:r>
+      <w:proofErr w:type="spellStart"/>
+      <w:r>
+        <w:t>Dapp</w:t>
+      </w:r>
+      <w:proofErr w:type="spellEnd"/>
+      <w:r>
+        <w:t xml:space="preserve"> to influence employee actions?</w:t>
+      </w:r>
+    </w:p>
+    <w:p>
+      <w:pPr>
+        <w:pStyle w:val="ListParagraph"/>
+        <w:numPr>
+          <w:ilvl w:val="1"/>
+          <w:numId w:val="1"/>
+        </w:numPr>
+      </w:pPr>
+      <w:r>
+        <w:t xml:space="preserve">Can we run a </w:t>
+      </w:r>
+      <w:proofErr w:type="spellStart"/>
+      <w:r>
+        <w:t>Dapp</w:t>
+      </w:r>
+      <w:proofErr w:type="spellEnd"/>
+      <w:r>
+        <w:t xml:space="preserve"> through AWS hosting our Python code and Solidity contracts managing payouts?</w:t>
+      </w:r>
+    </w:p>
+    <w:p>
+      <w:pPr>
+        <w:pStyle w:val="ListParagraph"/>
+        <w:numPr>
+          <w:ilvl w:val="1"/>
+          <w:numId w:val="1"/>
+        </w:numPr>
+      </w:pPr>
+      <w:r>
+        <w:t>Can</w:t>
+      </w:r>
+    </w:p>
+    <w:p>
+      <w:pPr>
+        <w:pStyle w:val="ListParagraph"/>
+        <w:numPr>
+          <w:ilvl w:val="0"/>
+          <w:numId w:val="1"/>
+        </w:numPr>
+      </w:pPr>
+      <w:r>
+        <w:t>Packages: NA</w:t>
+      </w:r>
+    </w:p>
+    <w:p>
+      <w:pPr>
+        <w:pStyle w:val="ListParagraph"/>
+        <w:numPr>
+          <w:ilvl w:val="1"/>
+          <w:numId w:val="1"/>
+        </w:numPr>
+      </w:pPr>
+      <w:r>
+        <w:t xml:space="preserve">So far, our Python code </w:t>
+      </w:r>
+      <w:proofErr w:type="gramStart"/>
+      <w:r>
+        <w:t>doesn’t</w:t>
+      </w:r>
+      <w:proofErr w:type="gramEnd"/>
+      <w:r>
+        <w:t xml:space="preserve"> require packages since we are not dealing with a large dataset</w:t>
+      </w:r>
+    </w:p>
+    <w:p>
+      <w:pPr>
+        <w:pStyle w:val="ListParagraph"/>
+        <w:numPr>
+          <w:ilvl w:val="0"/>
+          <w:numId w:val="1"/>
+        </w:numPr>
+      </w:pPr>
+      <w:r>
+        <w:t>Methods: NA</w:t>
+      </w:r>
+    </w:p>
+    <w:p>
+      <w:pPr>
+        <w:pStyle w:val="ListParagraph"/>
+        <w:numPr>
+          <w:ilvl w:val="1"/>
+          <w:numId w:val="1"/>
+        </w:numPr>
+      </w:pPr>
+      <w:r>
+        <w:t>We are not running any analysis on our user input data</w:t>
+      </w:r>
+    </w:p>
+    <w:p>
+      <w:pPr>
+        <w:pStyle w:val="ListParagraph"/>
+        <w:numPr>
+          <w:ilvl w:val="1"/>
+          <w:numId w:val="1"/>
+        </w:numPr>
+      </w:pPr>
+      <w:r>
+        <w:t xml:space="preserve">Once in production we could run analysis on the best way to influence employees through our </w:t>
+      </w:r>
+      <w:proofErr w:type="spellStart"/>
+      <w:r>
+        <w:t>Dapp</w:t>
+      </w:r>
+      <w:proofErr w:type="spellEnd"/>
+    </w:p>
+    <w:p>
+      <w:pPr>
+        <w:pStyle w:val="ListParagraph"/>
+        <w:numPr>
+          <w:ilvl w:val="0"/>
+          <w:numId w:val="1"/>
+        </w:numPr>
+      </w:pPr>
+      <w:r>
+        <w:t>SDLC</w:t>
+      </w:r>
+    </w:p>
+    <w:p>
+      <w:pPr>
+        <w:pStyle w:val="ListParagraph"/>
+        <w:numPr>
+          <w:ilvl w:val="1"/>
+          <w:numId w:val="1"/>
+        </w:numPr>
+      </w:pPr>
+      <w:r>
+        <w:t>Add Coins for Test network</w:t>
+      </w:r>
+    </w:p>
+    <w:p>
+      <w:pPr>
+        <w:pStyle w:val="ListParagraph"/>
+        <w:numPr>
+          <w:ilvl w:val="1"/>
+          <w:numId w:val="1"/>
+        </w:numPr>
+      </w:pPr>
+      <w:r>
+        <w:t>Tech Specs:</w:t>
+      </w:r>
+    </w:p>
+    <w:p>
+      <w:pPr>
+        <w:pStyle w:val="ListParagraph"/>
+        <w:numPr>
+          <w:ilvl w:val="1"/>
+          <w:numId w:val="1"/>
+        </w:numPr>
+      </w:pPr>
+      <w:proofErr w:type="spellStart"/>
+      <w:r>
+        <w:t>Dapp</w:t>
+      </w:r>
+      <w:proofErr w:type="spellEnd"/>
+      <w:r>
+        <w:t xml:space="preserve"> - Aaron</w:t>
+      </w:r>
+    </w:p>
+    <w:p>
+      <w:pPr>
+        <w:pStyle w:val="ListParagraph"/>
+        <w:numPr>
+          <w:ilvl w:val="2"/>
+          <w:numId w:val="1"/>
+        </w:numPr>
+      </w:pPr>
+      <w:r>
+        <w:t>Front-end captures user inputs and runs calculations utilizing Python</w:t>
+      </w:r>
+    </w:p>
+    <w:p>
+      <w:pPr>
+        <w:pStyle w:val="ListParagraph"/>
+        <w:numPr>
+          <w:ilvl w:val="1"/>
+          <w:numId w:val="1"/>
+        </w:numPr>
+      </w:pPr>
+      <w:r>
+        <w:t>Solidity runs contracts - Ricky</w:t>
+      </w:r>
+    </w:p>
+    <w:p>
+      <w:pPr>
+        <w:pStyle w:val="ListParagraph"/>
+        <w:numPr>
+          <w:ilvl w:val="2"/>
+          <w:numId w:val="1"/>
+        </w:numPr>
+      </w:pPr>
+      <w:r>
+        <w:t>_</w:t>
+      </w:r>
+      <w:r>
+        <w:t>mint initial amount</w:t>
+      </w:r>
+    </w:p>
+    <w:p>
+      <w:pPr>
+        <w:pStyle w:val="ListParagraph"/>
+        <w:numPr>
+          <w:ilvl w:val="2"/>
+          <w:numId w:val="1"/>
+        </w:numPr>
+      </w:pPr>
+      <w:r>
+        <w:lastRenderedPageBreak/>
+        <w:t>send coins to HR address (tracking employees)</w:t>
+      </w:r>
+    </w:p>
+    <w:p>
+      <w:pPr>
+        <w:pStyle w:val="ListParagraph"/>
+        <w:numPr>
+          <w:ilvl w:val="2"/>
+          <w:numId w:val="1"/>
+        </w:numPr>
+      </w:pPr>
+      <w:r>
+        <w:t>distribute as employees hit goal</w:t>
+      </w:r>
+    </w:p>
+    <w:p>
+      <w:pPr>
+        <w:pStyle w:val="ListParagraph"/>
+        <w:numPr>
+          <w:ilvl w:val="2"/>
+          <w:numId w:val="1"/>
+        </w:numPr>
+      </w:pPr>
+      <w:r>
+        <w:t xml:space="preserve">contact to capture goal, </w:t>
+      </w:r>
+      <w:r>
+        <w:t>activate</w:t>
+      </w:r>
+      <w:r>
+        <w:t xml:space="preserve"> and wage</w:t>
+      </w:r>
+      <w:r>
+        <w:t>r</w:t>
+      </w:r>
+      <w:r>
+        <w:t xml:space="preserve"> (like bids)</w:t>
+      </w:r>
+    </w:p>
+    <w:p>
+      <w:pPr>
+        <w:pStyle w:val="ListParagraph"/>
+        <w:numPr>
+          <w:ilvl w:val="2"/>
+          <w:numId w:val="1"/>
+        </w:numPr>
+      </w:pPr>
+      <w:r>
+        <w:t>contact with Events to determine winner (simple for demo)</w:t>
+      </w:r>
+    </w:p>
+    <w:p>
+      <w:pPr>
+        <w:pStyle w:val="ListParagraph"/>
+        <w:numPr>
+          <w:ilvl w:val="2"/>
+          <w:numId w:val="1"/>
+        </w:numPr>
+      </w:pPr>
+      <w:r>
+        <w:t>contact to cash out winnings</w:t>
+      </w:r>
+    </w:p>
+    <w:p>
+      <w:pPr>
+        <w:pStyle w:val="ListParagraph"/>
+        <w:numPr>
+          <w:ilvl w:val="2"/>
+          <w:numId w:val="1"/>
+        </w:numPr>
+      </w:pPr>
+      <w:r>
+        <w:t>capture</w:t>
+      </w:r>
+      <w:r>
+        <w:t xml:space="preserve"> inputs</w:t>
+      </w:r>
+    </w:p>
+    <w:p>
+      <w:pPr>
+        <w:pStyle w:val="ListParagraph"/>
+        <w:numPr>
+          <w:ilvl w:val="2"/>
+          <w:numId w:val="1"/>
+        </w:numPr>
+      </w:pPr>
+      <w:r>
+        <w:t>Events</w:t>
+      </w:r>
+    </w:p>
+    <w:p>
+      <w:pPr>
+        <w:pStyle w:val="ListParagraph"/>
+        <w:numPr>
+          <w:ilvl w:val="1"/>
+          <w:numId w:val="1"/>
+        </w:numPr>
+      </w:pPr>
+      <w:r>
+        <w:t>Python - John</w:t>
+      </w:r>
+    </w:p>
+    <w:p>
+      <w:pPr>
+        <w:pStyle w:val="ListParagraph"/>
+        <w:numPr>
+          <w:ilvl w:val="2"/>
+          <w:numId w:val="1"/>
+        </w:numPr>
+      </w:pPr>
+      <w:r>
+        <w:t>user inputs (weight, age, gender)</w:t>
+      </w:r>
+    </w:p>
+    <w:p>
+      <w:pPr>
+        <w:pStyle w:val="ListParagraph"/>
+        <w:numPr>
+          <w:ilvl w:val="2"/>
+          <w:numId w:val="1"/>
+        </w:numPr>
+      </w:pPr>
+      <w:r>
+        <w:t>activity inputs (MET, time, user data)</w:t>
+      </w:r>
+    </w:p>
+    <w:p>
+      <w:pPr>
+        <w:pStyle w:val="ListParagraph"/>
+        <w:numPr>
+          <w:ilvl w:val="2"/>
+          <w:numId w:val="1"/>
+        </w:numPr>
+      </w:pPr>
+      <w:r>
+        <w:t>calorie inputs (break, lunch, snack, dinner)</w:t>
+      </w:r>
+    </w:p>
+    <w:p>
+      <w:pPr>
+        <w:pStyle w:val="ListParagraph"/>
+        <w:numPr>
+          <w:ilvl w:val="2"/>
+          <w:numId w:val="1"/>
+        </w:numPr>
+      </w:pPr>
+      <w:r>
+        <w:t xml:space="preserve">challenge inputs (address of challenger, address of user, wager, goal, </w:t>
+      </w:r>
+      <w:r>
+        <w:t>activity</w:t>
+      </w:r>
+      <w:r>
+        <w:t>)</w:t>
+      </w:r>
+    </w:p>
+    <w:p>
+      <w:pPr>
+        <w:pStyle w:val="ListParagraph"/>
+        <w:numPr>
+          <w:ilvl w:val="2"/>
+          <w:numId w:val="1"/>
+        </w:numPr>
+      </w:pPr>
+      <w:r>
+        <w:t>outputs (winner and winnings)</w:t>
+      </w:r>
+    </w:p>
+    <w:p>
+      <w:pPr>
+        <w:pStyle w:val="ListParagraph"/>
+        <w:numPr>
+          <w:ilvl w:val="1"/>
+          <w:numId w:val="1"/>
+        </w:numPr>
+      </w:pPr>
+      <w:r>
+        <w:t xml:space="preserve">Integrate </w:t>
+      </w:r>
+      <w:proofErr w:type="spellStart"/>
+      <w:r>
+        <w:t>Dapp</w:t>
+      </w:r>
+      <w:proofErr w:type="spellEnd"/>
+      <w:r>
+        <w:t>, Solidity and Python (AWS)</w:t>
+      </w:r>
+    </w:p>
+    <w:p>
+      <w:pPr>
+        <w:pStyle w:val="ListParagraph"/>
+        <w:numPr>
+          <w:ilvl w:val="1"/>
+          <w:numId w:val="1"/>
+        </w:numPr>
+      </w:pPr>
+      <w:r>
+        <w:t>Test</w:t>
+      </w:r>
+    </w:p>
+    <w:p>
+      <w:pPr>
+        <w:pStyle w:val="ListParagraph"/>
+        <w:numPr>
+          <w:ilvl w:val="1"/>
+          <w:numId w:val="1"/>
+        </w:numPr>
+      </w:pPr>
+      <w:r>
+        <w:t>Demo</w:t>
+      </w:r>
+    </w:p>
+    <w:p>
+      <w:pPr>
+        <w:pStyle w:val="ListParagraph"/>
+        <w:numPr>
+          <w:ilvl w:val="1"/>
+          <w:numId w:val="1"/>
+        </w:numPr>
+      </w:pPr>
+      <w:r>
+        <w:t>Make Money</w:t>
+      </w:r>
+    </w:p>
+    <w:p>
+      <w:pPr>
+        <w:pStyle w:val="ListParagraph"/>
+      </w:pPr>
+    </w:p>
+    <w:p>
+      <w:pPr>
+        <w:pStyle w:val="ListParagraph"/>
+        <w:numPr>
+          <w:ilvl w:val="0"/>
+          <w:numId w:val="1"/>
+        </w:numPr>
+      </w:pPr>
+      <w:r>
+        <w:t>Use Case 1</w:t>
+      </w:r>
+    </w:p>
+    <w:p>
+      <w:pPr>
+        <w:pStyle w:val="ListParagraph"/>
+        <w:numPr>
+          <w:ilvl w:val="1"/>
+          <w:numId w:val="1"/>
+        </w:numPr>
+      </w:pPr>
+      <w:r>
+        <w:t>Employee starts with entering user inputs and address for payout</w:t>
+      </w:r>
+    </w:p>
+    <w:p>
+      <w:pPr>
+        <w:pStyle w:val="ListParagraph"/>
+        <w:numPr>
+          <w:ilvl w:val="0"/>
+          <w:numId w:val="1"/>
+        </w:numPr>
+      </w:pPr>
+      <w:r>
+        <w:t>Use Case 2</w:t>
+      </w:r>
+    </w:p>
+    <w:p>
+      <w:pPr>
+        <w:pStyle w:val="ListParagraph"/>
+        <w:numPr>
+          <w:ilvl w:val="1"/>
+          <w:numId w:val="1"/>
+        </w:numPr>
+      </w:pPr>
+      <w:r>
+        <w:t>Employee enters activity inputs</w:t>
+      </w:r>
+    </w:p>
+    <w:p>
+      <w:pPr>
+        <w:pStyle w:val="ListParagraph"/>
+        <w:numPr>
+          <w:ilvl w:val="1"/>
+          <w:numId w:val="1"/>
+        </w:numPr>
+      </w:pPr>
+      <w:r>
+        <w:t>Employee enters calorie inputs</w:t>
+      </w:r>
+    </w:p>
+    <w:p>
+      <w:pPr>
+        <w:pStyle w:val="ListParagraph"/>
+        <w:numPr>
+          <w:ilvl w:val="1"/>
+          <w:numId w:val="1"/>
+        </w:numPr>
+      </w:pPr>
+      <w:r>
+        <w:t>Returns goal info (</w:t>
+      </w:r>
+      <w:proofErr w:type="gramStart"/>
+      <w:r>
+        <w:t>how'd</w:t>
+      </w:r>
+      <w:proofErr w:type="gramEnd"/>
+      <w:r>
+        <w:t xml:space="preserve"> you do)</w:t>
+      </w:r>
+    </w:p>
+    <w:p>
+      <w:pPr>
+        <w:pStyle w:val="ListParagraph"/>
+        <w:numPr>
+          <w:ilvl w:val="1"/>
+          <w:numId w:val="1"/>
+        </w:numPr>
+      </w:pPr>
+      <w:r>
+        <w:t>Solidity contract pays out if goal reached</w:t>
+      </w:r>
+    </w:p>
+    <w:p>
+      <w:pPr>
+        <w:pStyle w:val="ListParagraph"/>
+        <w:numPr>
+          <w:ilvl w:val="0"/>
+          <w:numId w:val="1"/>
+        </w:numPr>
+      </w:pPr>
+      <w:r>
+        <w:t>Use Case 3</w:t>
+      </w:r>
+    </w:p>
+    <w:p>
+      <w:pPr>
+        <w:pStyle w:val="ListParagraph"/>
+        <w:numPr>
+          <w:ilvl w:val="1"/>
+          <w:numId w:val="1"/>
+        </w:numPr>
+      </w:pPr>
+      <w:r>
+        <w:t xml:space="preserve">Employee starts challenge with address of </w:t>
+      </w:r>
+      <w:r>
+        <w:t>challenger</w:t>
+      </w:r>
+      <w:r>
+        <w:t xml:space="preserve"> and </w:t>
+      </w:r>
+      <w:r>
+        <w:t>activity</w:t>
+      </w:r>
+      <w:r>
+        <w:t xml:space="preserve"> (goal based on activity for now)</w:t>
+      </w:r>
+    </w:p>
+    <w:p>
+      <w:pPr>
+        <w:pStyle w:val="ListParagraph"/>
+        <w:numPr>
+          <w:ilvl w:val="1"/>
+          <w:numId w:val="1"/>
+        </w:numPr>
+      </w:pPr>
+      <w:r>
+        <w:t>Enters activity inputs</w:t>
+      </w:r>
+    </w:p>
+    <w:p>
+      <w:pPr>
+        <w:pStyle w:val="ListParagraph"/>
+        <w:numPr>
+          <w:ilvl w:val="1"/>
+          <w:numId w:val="1"/>
+        </w:numPr>
+      </w:pPr>
+      <w:r>
+        <w:t xml:space="preserve">Returns Total Calories for the challenge </w:t>
+      </w:r>
+    </w:p>
+    <w:p>
+      <w:pPr>
+        <w:pStyle w:val="ListParagraph"/>
+        <w:numPr>
+          <w:ilvl w:val="1"/>
+          <w:numId w:val="1"/>
+        </w:numPr>
+      </w:pPr>
+      <w:r>
+        <w:t>Solid</w:t>
+      </w:r>
+      <w:r>
+        <w:t>it</w:t>
+      </w:r>
+      <w:r>
+        <w:t>y contract pays out to address with highest activity reached (</w:t>
+      </w:r>
+      <w:proofErr w:type="spellStart"/>
+      <w:r>
+        <w:t>e.g</w:t>
+      </w:r>
+      <w:proofErr w:type="spellEnd"/>
+      <w:r>
+        <w:t xml:space="preserve"> most calories burned in a day or biggest diff between burned and consumed)</w:t>
+      </w:r>
+    </w:p>
+    <w:p>
+      <w:pPr>
+        <w:pStyle w:val="ListParagraph"/>
+      </w:pPr>
+    </w:p>
+    <w:p>
+      <w:pPr>
+        <w:pStyle w:val="ListParagraph"/>
+      </w:pPr>
+    </w:p>
+    <w:p>
+      <w:pPr>
+        <w:pStyle w:val="ListParagraph"/>
+        <w:numPr>
+          <w:ilvl w:val="0"/>
+          <w:numId w:val="1"/>
+        </w:numPr>
+      </w:pPr>
+      <w:r>
+        <w:t>Assumptions:</w:t>
+      </w:r>
+    </w:p>
+    <w:p>
+      <w:pPr>
+        <w:pStyle w:val="ListParagraph"/>
+        <w:numPr>
+          <w:ilvl w:val="1"/>
+          <w:numId w:val="1"/>
+        </w:numPr>
+      </w:pPr>
+      <w:r>
+        <w:t>Member Already Signed In</w:t>
+      </w:r>
+    </w:p>
     <w:sectPr>
-      <w:headerReference w:type="default" r:id="rId6"/>
+      <w:headerReference w:type="default" r:id="rId7"/>
       <w:pgSz w:w="12240" w:h="15840"/>
       <w:pgMar w:top="1440" w:right="1440" w:bottom="1440" w:left="1440" w:header="720" w:footer="720" w:gutter="0"/>
       <w:cols w:space="720"/>
@@ -148,15 +873,141 @@
       <w:t xml:space="preserve">Living Healthy </w:t>
     </w:r>
     <w:proofErr w:type="spellStart"/>
+    <w:proofErr w:type="gramStart"/>
     <w:r>
       <w:t>Dapp</w:t>
     </w:r>
     <w:proofErr w:type="spellEnd"/>
     <w:r>
-      <w:t xml:space="preserve">  (LHD)</w:t>
+      <w:t xml:space="preserve">  (</w:t>
+    </w:r>
+    <w:proofErr w:type="gramEnd"/>
+    <w:r>
+      <w:t>LHD)</w:t>
     </w:r>
   </w:p>
 </w:hdr>
+</file>
+
+<file path=word/numbering.xml><?xml version="1.0" encoding="utf-8"?>
+<w:numbering xmlns:wpc="http://schemas.microsoft.com/office/word/2010/wordprocessingCanvas" xmlns:cx="http://schemas.microsoft.com/office/drawing/2014/chartex" xmlns:cx1="http://schemas.microsoft.com/office/drawing/2015/9/8/chartex" xmlns:cx2="http://schemas.microsoft.com/office/drawing/2015/10/21/chartex" xmlns:cx3="http://schemas.microsoft.com/office/drawing/2016/5/9/chartex" xmlns:cx4="http://schemas.microsoft.com/office/drawing/2016/5/10/chartex" xmlns:cx5="http://schemas.microsoft.com/office/drawing/2016/5/11/chartex" xmlns:cx6="http://schemas.microsoft.com/office/drawing/2016/5/12/chartex" xmlns:cx7="http://schemas.microsoft.com/office/drawing/2016/5/13/chartex" xmlns:cx8="http://schemas.microsoft.com/office/drawing/2016/5/14/chartex" xmlns:mc="http://schemas.openxmlformats.org/markup-compatibility/2006" xmlns:aink="http://schemas.microsoft.com/office/drawing/2016/ink" xmlns:am3d="http://schemas.microsoft.com/office/drawing/2017/model3d" xmlns:o="urn:schemas-microsoft-com:office:office" xmlns:r="http://schemas.openxmlformats.org/officeDocument/2006/relationships" xmlns:m="http://schemas.openxmlformats.org/officeDocument/2006/math" xmlns:v="urn:schemas-microsoft-com:vml" xmlns:wp14="http://schemas.microsoft.com/office/word/2010/wordprocessingDrawing" xmlns:wp="http://schemas.openxmlformats.org/drawingml/2006/wordprocessingDrawing" xmlns:w10="urn:schemas-microsoft-com:office:word" xmlns:w="http://schemas.openxmlformats.org/wordprocessingml/2006/main" xmlns:w14="http://schemas.microsoft.com/office/word/2010/wordml" xmlns:w15="http://schemas.microsoft.com/office/word/2012/wordml" xmlns:w16cex="http://schemas.microsoft.com/office/word/2018/wordml/cex" xmlns:w16cid="http://schemas.microsoft.com/office/word/2016/wordml/cid" xmlns:w16="http://schemas.microsoft.com/office/word/2018/wordml" xmlns:w16se="http://schemas.microsoft.com/office/word/2015/wordml/symex" xmlns:wpg="http://schemas.microsoft.com/office/word/2010/wordprocessingGroup" xmlns:wpi="http://schemas.microsoft.com/office/word/2010/wordprocessingInk" xmlns:wne="http://schemas.microsoft.com/office/word/2006/wordml" xmlns:wps="http://schemas.microsoft.com/office/word/2010/wordprocessingShape" mc:Ignorable="w14 w15 w16se w16cid w16 w16cex wp14">
+  <w:abstractNum w:abstractNumId="0" w15:restartNumberingAfterBreak="0">
+    <w:nsid w:val="47A961A0"/>
+    <w:multiLevelType w:val="hybridMultilevel"/>
+    <w:tmpl w:val="0E10E38A"/>
+    <w:lvl w:ilvl="0" w:tplc="04090001">
+      <w:start w:val="1"/>
+      <w:numFmt w:val="bullet"/>
+      <w:lvlText w:val=""/>
+      <w:lvlJc w:val="left"/>
+      <w:pPr>
+        <w:ind w:left="720" w:hanging="360"/>
+      </w:pPr>
+      <w:rPr>
+        <w:rFonts w:ascii="Symbol" w:hAnsi="Symbol" w:hint="default"/>
+      </w:rPr>
+    </w:lvl>
+    <w:lvl w:ilvl="1" w:tplc="04090003">
+      <w:start w:val="1"/>
+      <w:numFmt w:val="bullet"/>
+      <w:lvlText w:val="o"/>
+      <w:lvlJc w:val="left"/>
+      <w:pPr>
+        <w:ind w:left="1440" w:hanging="360"/>
+      </w:pPr>
+      <w:rPr>
+        <w:rFonts w:ascii="Courier New" w:hAnsi="Courier New" w:cs="Courier New" w:hint="default"/>
+      </w:rPr>
+    </w:lvl>
+    <w:lvl w:ilvl="2" w:tplc="04090005">
+      <w:start w:val="1"/>
+      <w:numFmt w:val="bullet"/>
+      <w:lvlText w:val=""/>
+      <w:lvlJc w:val="left"/>
+      <w:pPr>
+        <w:ind w:left="2160" w:hanging="360"/>
+      </w:pPr>
+      <w:rPr>
+        <w:rFonts w:ascii="Wingdings" w:hAnsi="Wingdings" w:hint="default"/>
+      </w:rPr>
+    </w:lvl>
+    <w:lvl w:ilvl="3" w:tplc="04090001">
+      <w:start w:val="1"/>
+      <w:numFmt w:val="bullet"/>
+      <w:lvlText w:val=""/>
+      <w:lvlJc w:val="left"/>
+      <w:pPr>
+        <w:ind w:left="2880" w:hanging="360"/>
+      </w:pPr>
+      <w:rPr>
+        <w:rFonts w:ascii="Symbol" w:hAnsi="Symbol" w:hint="default"/>
+      </w:rPr>
+    </w:lvl>
+    <w:lvl w:ilvl="4" w:tplc="04090003" w:tentative="1">
+      <w:start w:val="1"/>
+      <w:numFmt w:val="bullet"/>
+      <w:lvlText w:val="o"/>
+      <w:lvlJc w:val="left"/>
+      <w:pPr>
+        <w:ind w:left="3600" w:hanging="360"/>
+      </w:pPr>
+      <w:rPr>
+        <w:rFonts w:ascii="Courier New" w:hAnsi="Courier New" w:cs="Courier New" w:hint="default"/>
+      </w:rPr>
+    </w:lvl>
+    <w:lvl w:ilvl="5" w:tplc="04090005" w:tentative="1">
+      <w:start w:val="1"/>
+      <w:numFmt w:val="bullet"/>
+      <w:lvlText w:val=""/>
+      <w:lvlJc w:val="left"/>
+      <w:pPr>
+        <w:ind w:left="4320" w:hanging="360"/>
+      </w:pPr>
+      <w:rPr>
+        <w:rFonts w:ascii="Wingdings" w:hAnsi="Wingdings" w:hint="default"/>
+      </w:rPr>
+    </w:lvl>
+    <w:lvl w:ilvl="6" w:tplc="04090001" w:tentative="1">
+      <w:start w:val="1"/>
+      <w:numFmt w:val="bullet"/>
+      <w:lvlText w:val=""/>
+      <w:lvlJc w:val="left"/>
+      <w:pPr>
+        <w:ind w:left="5040" w:hanging="360"/>
+      </w:pPr>
+      <w:rPr>
+        <w:rFonts w:ascii="Symbol" w:hAnsi="Symbol" w:hint="default"/>
+      </w:rPr>
+    </w:lvl>
+    <w:lvl w:ilvl="7" w:tplc="04090003" w:tentative="1">
+      <w:start w:val="1"/>
+      <w:numFmt w:val="bullet"/>
+      <w:lvlText w:val="o"/>
+      <w:lvlJc w:val="left"/>
+      <w:pPr>
+        <w:ind w:left="5760" w:hanging="360"/>
+      </w:pPr>
+      <w:rPr>
+        <w:rFonts w:ascii="Courier New" w:hAnsi="Courier New" w:cs="Courier New" w:hint="default"/>
+      </w:rPr>
+    </w:lvl>
+    <w:lvl w:ilvl="8" w:tplc="04090005" w:tentative="1">
+      <w:start w:val="1"/>
+      <w:numFmt w:val="bullet"/>
+      <w:lvlText w:val=""/>
+      <w:lvlJc w:val="left"/>
+      <w:pPr>
+        <w:ind w:left="6480" w:hanging="360"/>
+      </w:pPr>
+      <w:rPr>
+        <w:rFonts w:ascii="Wingdings" w:hAnsi="Wingdings" w:hint="default"/>
+      </w:rPr>
+    </w:lvl>
+  </w:abstractNum>
+  <w:num w:numId="1">
+    <w:abstractNumId w:val="0"/>
+  </w:num>
+</w:numbering>
 </file>
 
 <file path=word/styles.xml><?xml version="1.0" encoding="utf-8"?>
@@ -282,6 +1133,7 @@
     <w:lsdException w:name="HTML Sample" w:semiHidden="1" w:unhideWhenUsed="1"/>
     <w:lsdException w:name="HTML Typewriter" w:semiHidden="1" w:unhideWhenUsed="1"/>
     <w:lsdException w:name="HTML Variable" w:semiHidden="1" w:unhideWhenUsed="1"/>
+    <w:lsdException w:name="Normal Table" w:semiHidden="1" w:unhideWhenUsed="1"/>
     <w:lsdException w:name="annotation subject" w:semiHidden="1" w:unhideWhenUsed="1"/>
     <w:lsdException w:name="No List" w:semiHidden="1" w:unhideWhenUsed="1"/>
     <w:lsdException w:name="Outline List 1" w:semiHidden="1" w:unhideWhenUsed="1"/>
@@ -328,8 +1180,10 @@
     <w:lsdException w:name="Table Subtle 2" w:semiHidden="1" w:unhideWhenUsed="1"/>
     <w:lsdException w:name="Table Web 1" w:semiHidden="1" w:unhideWhenUsed="1"/>
     <w:lsdException w:name="Table Web 2" w:semiHidden="1" w:unhideWhenUsed="1"/>
+    <w:lsdException w:name="Table Web 3" w:semiHidden="1" w:unhideWhenUsed="1"/>
     <w:lsdException w:name="Balloon Text" w:semiHidden="1" w:unhideWhenUsed="1"/>
     <w:lsdException w:name="Table Grid" w:uiPriority="39"/>
+    <w:lsdException w:name="Table Theme" w:semiHidden="1" w:unhideWhenUsed="1"/>
     <w:lsdException w:name="Placeholder Text" w:semiHidden="1"/>
     <w:lsdException w:name="No Spacing" w:uiPriority="1" w:qFormat="1"/>
     <w:lsdException w:name="Light Shading" w:uiPriority="60"/>
@@ -625,6 +1479,17 @@
     <w:link w:val="Footer"/>
     <w:uiPriority w:val="99"/>
     <w:rsid w:val="009F5590"/>
+  </w:style>
+  <w:style w:type="paragraph" w:styleId="ListParagraph">
+    <w:name w:val="List Paragraph"/>
+    <w:basedOn w:val="Normal"/>
+    <w:uiPriority w:val="34"/>
+    <w:qFormat/>
+    <w:rsid w:val="002D7CA2"/>
+    <w:pPr>
+      <w:ind w:left="720"/>
+      <w:contextualSpacing/>
+    </w:pPr>
   </w:style>
 </w:styles>
 </file>

</xml_diff>